<commit_message>
Sprawozdanie i opisy klas
</commit_message>
<xml_diff>
--- a/Sprawozdanie.docx
+++ b/Sprawozdanie.docx
@@ -97,19 +97,515 @@
           <w:szCs w:val="24"/>
           <w:lang w:eastAsia="pl-PL"/>
         </w:rPr>
-        <w:t>, stworzyliśmy podział strony na cztery części: menu, grafikę, okno postaci i ekwipunek. Zrobiliśmy także przyciski, kilka potrzebnych podstron do działania gr</w:t>
+        <w:t>, stworzyliśmy podział strony na cztery części: menu, grafikę, okno postaci i ekwipunek. Zrobiliśmy także przyciski, kilka potrzebnych podstron do działania gry oraz wkleiliśmy odpowiednie grafiki.</w:t>
+      </w:r>
+    </w:p>
+    <w:p>
+      <w:pPr>
+        <w:spacing w:after="0" w:line="240" w:lineRule="auto"/>
+        <w:rPr>
+          <w:rFonts w:ascii="Times New Roman" w:eastAsia="Times New Roman" w:hAnsi="Times New Roman" w:cs="Times New Roman"/>
+          <w:sz w:val="24"/>
+          <w:szCs w:val="24"/>
+          <w:lang w:eastAsia="pl-PL"/>
+        </w:rPr>
+      </w:pPr>
+    </w:p>
+    <w:p>
+      <w:pPr>
+        <w:spacing w:after="0" w:line="240" w:lineRule="auto"/>
+        <w:rPr>
+          <w:rFonts w:ascii="Times New Roman" w:eastAsia="Times New Roman" w:hAnsi="Times New Roman" w:cs="Times New Roman"/>
+          <w:sz w:val="24"/>
+          <w:szCs w:val="24"/>
+          <w:lang w:eastAsia="pl-PL"/>
+        </w:rPr>
+      </w:pPr>
+    </w:p>
+    <w:p>
+      <w:pPr>
+        <w:spacing w:after="0" w:line="240" w:lineRule="auto"/>
+        <w:rPr>
+          <w:rFonts w:ascii="Times New Roman" w:eastAsia="Times New Roman" w:hAnsi="Times New Roman" w:cs="Times New Roman"/>
+          <w:sz w:val="24"/>
+          <w:szCs w:val="24"/>
+          <w:lang w:eastAsia="pl-PL"/>
+        </w:rPr>
+      </w:pPr>
+    </w:p>
+    <w:p>
+      <w:pPr>
+        <w:spacing w:after="0" w:line="240" w:lineRule="auto"/>
+        <w:rPr>
+          <w:rFonts w:ascii="Times New Roman" w:eastAsia="Times New Roman" w:hAnsi="Times New Roman" w:cs="Times New Roman"/>
+          <w:sz w:val="24"/>
+          <w:szCs w:val="24"/>
+          <w:lang w:eastAsia="pl-PL"/>
+        </w:rPr>
+      </w:pPr>
+      <w:r>
+        <w:rPr>
+          <w:rFonts w:ascii="Times New Roman" w:eastAsia="Times New Roman" w:hAnsi="Times New Roman" w:cs="Times New Roman"/>
+          <w:sz w:val="24"/>
+          <w:szCs w:val="24"/>
+          <w:lang w:eastAsia="pl-PL"/>
+        </w:rPr>
+        <w:t>20.05.2020</w:t>
+      </w:r>
+    </w:p>
+    <w:p>
+      <w:pPr>
+        <w:spacing w:after="0" w:line="240" w:lineRule="auto"/>
+        <w:rPr>
+          <w:rFonts w:ascii="Times New Roman" w:eastAsia="Times New Roman" w:hAnsi="Times New Roman" w:cs="Times New Roman"/>
+          <w:sz w:val="24"/>
+          <w:szCs w:val="24"/>
+          <w:lang w:eastAsia="pl-PL"/>
+        </w:rPr>
+      </w:pPr>
+    </w:p>
+    <w:p>
+      <w:pPr>
+        <w:spacing w:after="0" w:line="240" w:lineRule="auto"/>
+        <w:rPr>
+          <w:rFonts w:ascii="Times New Roman" w:hAnsi="Times New Roman" w:cs="Times New Roman"/>
+          <w:color w:val="000000" w:themeColor="text1"/>
+          <w:sz w:val="24"/>
+          <w:szCs w:val="24"/>
+        </w:rPr>
+      </w:pPr>
+      <w:r>
+        <w:rPr>
+          <w:rFonts w:ascii="Times New Roman" w:hAnsi="Times New Roman" w:cs="Times New Roman"/>
+          <w:color w:val="000000" w:themeColor="text1"/>
+          <w:sz w:val="24"/>
+          <w:szCs w:val="24"/>
+        </w:rPr>
+        <w:t>Podczas ostatnich prac</w:t>
+      </w:r>
+      <w:r>
+        <w:rPr>
+          <w:rFonts w:ascii="Times New Roman" w:hAnsi="Times New Roman" w:cs="Times New Roman"/>
+          <w:color w:val="000000" w:themeColor="text1"/>
+          <w:sz w:val="24"/>
+          <w:szCs w:val="24"/>
+        </w:rPr>
+        <w:t xml:space="preserve"> </w:t>
+      </w:r>
+      <w:r>
+        <w:rPr>
+          <w:rFonts w:ascii="Times New Roman" w:hAnsi="Times New Roman" w:cs="Times New Roman"/>
+          <w:color w:val="000000" w:themeColor="text1"/>
+          <w:sz w:val="24"/>
+          <w:szCs w:val="24"/>
+        </w:rPr>
+        <w:t xml:space="preserve">dodaliśmy </w:t>
+      </w:r>
+      <w:r>
+        <w:rPr>
+          <w:rFonts w:ascii="Times New Roman" w:hAnsi="Times New Roman" w:cs="Times New Roman"/>
+          <w:color w:val="000000" w:themeColor="text1"/>
+          <w:sz w:val="24"/>
+          <w:szCs w:val="24"/>
+        </w:rPr>
+        <w:t xml:space="preserve">okno startowe, w którym możemy wybrać </w:t>
+      </w:r>
+      <w:r>
+        <w:rPr>
+          <w:rFonts w:ascii="Times New Roman" w:hAnsi="Times New Roman" w:cs="Times New Roman"/>
+          <w:color w:val="000000" w:themeColor="text1"/>
+          <w:sz w:val="24"/>
+          <w:szCs w:val="24"/>
+        </w:rPr>
+        <w:t xml:space="preserve">klasę naszej postaci, są tam trzy pola </w:t>
+      </w:r>
+      <w:r>
+        <w:rPr>
+          <w:rFonts w:ascii="Times New Roman" w:hAnsi="Times New Roman" w:cs="Times New Roman"/>
+          <w:color w:val="000000" w:themeColor="text1"/>
+          <w:sz w:val="24"/>
+          <w:szCs w:val="24"/>
+        </w:rPr>
+        <w:t xml:space="preserve">z nazwą, opisem i grafiką klasy. Po wyborze klasy </w:t>
+      </w:r>
+      <w:proofErr w:type="spellStart"/>
+      <w:r>
+        <w:rPr>
+          <w:rFonts w:ascii="Times New Roman" w:hAnsi="Times New Roman" w:cs="Times New Roman"/>
+          <w:color w:val="000000" w:themeColor="text1"/>
+          <w:sz w:val="24"/>
+          <w:szCs w:val="24"/>
+        </w:rPr>
+        <w:t>t.j</w:t>
+      </w:r>
+      <w:proofErr w:type="spellEnd"/>
+      <w:r>
+        <w:rPr>
+          <w:rFonts w:ascii="Times New Roman" w:hAnsi="Times New Roman" w:cs="Times New Roman"/>
+          <w:color w:val="000000" w:themeColor="text1"/>
+          <w:sz w:val="24"/>
+          <w:szCs w:val="24"/>
+        </w:rPr>
+        <w:t xml:space="preserve">. kliknięciu przycisku pod odpowiednią grafiką, przenosi nas do głównego okna gry. </w:t>
+      </w:r>
+      <w:r>
+        <w:rPr>
+          <w:rFonts w:ascii="Times New Roman" w:hAnsi="Times New Roman" w:cs="Times New Roman"/>
+          <w:color w:val="000000" w:themeColor="text1"/>
+          <w:sz w:val="24"/>
+          <w:szCs w:val="24"/>
+        </w:rPr>
+        <w:t>Do przejścia</w:t>
+      </w:r>
+      <w:r>
+        <w:rPr>
+          <w:rFonts w:ascii="Times New Roman" w:hAnsi="Times New Roman" w:cs="Times New Roman"/>
+          <w:color w:val="000000" w:themeColor="text1"/>
+          <w:sz w:val="24"/>
+          <w:szCs w:val="24"/>
+        </w:rPr>
+        <w:t xml:space="preserve"> między oknem startowym a </w:t>
+      </w:r>
+      <w:r>
+        <w:rPr>
+          <w:rFonts w:ascii="Times New Roman" w:hAnsi="Times New Roman" w:cs="Times New Roman"/>
+          <w:color w:val="000000" w:themeColor="text1"/>
+          <w:sz w:val="24"/>
+          <w:szCs w:val="24"/>
+        </w:rPr>
+        <w:t xml:space="preserve">stroną </w:t>
+      </w:r>
+      <w:r>
+        <w:rPr>
+          <w:rFonts w:ascii="Times New Roman" w:hAnsi="Times New Roman" w:cs="Times New Roman"/>
+          <w:color w:val="000000" w:themeColor="text1"/>
+          <w:sz w:val="24"/>
+          <w:szCs w:val="24"/>
+        </w:rPr>
+        <w:t>główną</w:t>
+      </w:r>
+      <w:r>
+        <w:rPr>
+          <w:rFonts w:ascii="Times New Roman" w:hAnsi="Times New Roman" w:cs="Times New Roman"/>
+          <w:color w:val="000000" w:themeColor="text1"/>
+          <w:sz w:val="24"/>
+          <w:szCs w:val="24"/>
+        </w:rPr>
+        <w:t xml:space="preserve"> uż</w:t>
+      </w:r>
+      <w:r>
+        <w:rPr>
+          <w:rFonts w:ascii="Times New Roman" w:hAnsi="Times New Roman" w:cs="Times New Roman"/>
+          <w:color w:val="000000" w:themeColor="text1"/>
+          <w:sz w:val="24"/>
+          <w:szCs w:val="24"/>
+        </w:rPr>
+        <w:t xml:space="preserve">yliśmy </w:t>
+      </w:r>
+      <w:proofErr w:type="spellStart"/>
+      <w:r>
+        <w:rPr>
+          <w:rFonts w:ascii="Times New Roman" w:hAnsi="Times New Roman" w:cs="Times New Roman"/>
+          <w:color w:val="000000" w:themeColor="text1"/>
+          <w:sz w:val="24"/>
+          <w:szCs w:val="24"/>
+        </w:rPr>
+        <w:t>JavaScript</w:t>
+      </w:r>
+      <w:proofErr w:type="spellEnd"/>
+      <w:r>
+        <w:rPr>
+          <w:rFonts w:ascii="Times New Roman" w:hAnsi="Times New Roman" w:cs="Times New Roman"/>
+          <w:color w:val="000000" w:themeColor="text1"/>
+          <w:sz w:val="24"/>
+          <w:szCs w:val="24"/>
+        </w:rPr>
+        <w:t xml:space="preserve"> i podmiany </w:t>
+      </w:r>
+      <w:proofErr w:type="spellStart"/>
+      <w:r>
+        <w:rPr>
+          <w:rFonts w:ascii="Times New Roman" w:hAnsi="Times New Roman" w:cs="Times New Roman"/>
+          <w:color w:val="000000" w:themeColor="text1"/>
+          <w:sz w:val="24"/>
+          <w:szCs w:val="24"/>
+        </w:rPr>
+        <w:t>divów</w:t>
+      </w:r>
+      <w:proofErr w:type="spellEnd"/>
+      <w:r>
+        <w:rPr>
+          <w:rFonts w:ascii="Times New Roman" w:hAnsi="Times New Roman" w:cs="Times New Roman"/>
+          <w:color w:val="000000" w:themeColor="text1"/>
+          <w:sz w:val="24"/>
+          <w:szCs w:val="24"/>
+        </w:rPr>
+        <w:t>, dzięki czemu aplikacja używa</w:t>
+      </w:r>
+      <w:r>
+        <w:rPr>
+          <w:rFonts w:ascii="Times New Roman" w:hAnsi="Times New Roman" w:cs="Times New Roman"/>
+          <w:color w:val="000000" w:themeColor="text1"/>
+          <w:sz w:val="24"/>
+          <w:szCs w:val="24"/>
+        </w:rPr>
+        <w:t xml:space="preserve"> tylko jednej strony</w:t>
+      </w:r>
+      <w:r>
+        <w:rPr>
+          <w:rFonts w:ascii="Times New Roman" w:hAnsi="Times New Roman" w:cs="Times New Roman"/>
+          <w:color w:val="000000" w:themeColor="text1"/>
+          <w:sz w:val="24"/>
+          <w:szCs w:val="24"/>
+        </w:rPr>
+        <w:t xml:space="preserve"> index.html jako plik główny</w:t>
+      </w:r>
+      <w:r>
+        <w:rPr>
+          <w:rFonts w:ascii="Times New Roman" w:hAnsi="Times New Roman" w:cs="Times New Roman"/>
+          <w:color w:val="000000" w:themeColor="text1"/>
+          <w:sz w:val="24"/>
+          <w:szCs w:val="24"/>
+        </w:rPr>
+        <w:t xml:space="preserve"> i nie potrzebujemy przełączać się po gałęziach podstron</w:t>
+      </w:r>
+      <w:r>
+        <w:rPr>
+          <w:rFonts w:ascii="Times New Roman" w:hAnsi="Times New Roman" w:cs="Times New Roman"/>
+          <w:color w:val="000000" w:themeColor="text1"/>
+          <w:sz w:val="24"/>
+          <w:szCs w:val="24"/>
+        </w:rPr>
+        <w:t>.</w:t>
+      </w:r>
+      <w:r>
+        <w:rPr>
+          <w:rFonts w:ascii="Times New Roman" w:hAnsi="Times New Roman" w:cs="Times New Roman"/>
+          <w:color w:val="000000" w:themeColor="text1"/>
+          <w:sz w:val="24"/>
+          <w:szCs w:val="24"/>
+        </w:rPr>
+        <w:t xml:space="preserve"> </w:t>
+      </w:r>
+      <w:r>
+        <w:rPr>
+          <w:rFonts w:ascii="Times New Roman" w:hAnsi="Times New Roman" w:cs="Times New Roman"/>
+          <w:color w:val="000000" w:themeColor="text1"/>
+          <w:sz w:val="24"/>
+          <w:szCs w:val="24"/>
+        </w:rPr>
+        <w:t>Stworzyliśmy</w:t>
+      </w:r>
+      <w:r>
+        <w:rPr>
+          <w:rFonts w:ascii="Times New Roman" w:hAnsi="Times New Roman" w:cs="Times New Roman"/>
+          <w:color w:val="000000" w:themeColor="text1"/>
+          <w:sz w:val="24"/>
+          <w:szCs w:val="24"/>
+        </w:rPr>
+        <w:t xml:space="preserve"> opcję przełączania między miejscami w grze</w:t>
+      </w:r>
+      <w:r>
+        <w:rPr>
+          <w:rFonts w:ascii="Times New Roman" w:hAnsi="Times New Roman" w:cs="Times New Roman"/>
+          <w:color w:val="000000" w:themeColor="text1"/>
+          <w:sz w:val="24"/>
+          <w:szCs w:val="24"/>
+        </w:rPr>
+        <w:t>, po wybraniu gdzie chcemy się udać wyświetla się odpowiednia grafika, ilustrująca gdzie aktualnie się znajdujemy</w:t>
+      </w:r>
+      <w:r>
+        <w:rPr>
+          <w:rFonts w:ascii="Times New Roman" w:hAnsi="Times New Roman" w:cs="Times New Roman"/>
+          <w:color w:val="000000" w:themeColor="text1"/>
+          <w:sz w:val="24"/>
+          <w:szCs w:val="24"/>
+        </w:rPr>
+        <w:t xml:space="preserve">. Możemy teraz </w:t>
+      </w:r>
+      <w:r>
+        <w:rPr>
+          <w:rFonts w:ascii="Times New Roman" w:hAnsi="Times New Roman" w:cs="Times New Roman"/>
+          <w:color w:val="000000" w:themeColor="text1"/>
+          <w:sz w:val="24"/>
+          <w:szCs w:val="24"/>
+        </w:rPr>
+        <w:t xml:space="preserve">swobodnie </w:t>
+      </w:r>
+      <w:r>
+        <w:rPr>
+          <w:rFonts w:ascii="Times New Roman" w:hAnsi="Times New Roman" w:cs="Times New Roman"/>
+          <w:color w:val="000000" w:themeColor="text1"/>
+          <w:sz w:val="24"/>
+          <w:szCs w:val="24"/>
+        </w:rPr>
+        <w:t xml:space="preserve">przemieszczać się </w:t>
+      </w:r>
+      <w:r>
+        <w:rPr>
+          <w:rFonts w:ascii="Times New Roman" w:hAnsi="Times New Roman" w:cs="Times New Roman"/>
+          <w:color w:val="000000" w:themeColor="text1"/>
+          <w:sz w:val="24"/>
+          <w:szCs w:val="24"/>
+        </w:rPr>
+        <w:t>między miastem, targiem, kuźnią i karczmą</w:t>
+      </w:r>
+      <w:r>
+        <w:rPr>
+          <w:rFonts w:ascii="Times New Roman" w:hAnsi="Times New Roman" w:cs="Times New Roman"/>
+          <w:color w:val="000000" w:themeColor="text1"/>
+          <w:sz w:val="24"/>
+          <w:szCs w:val="24"/>
+        </w:rPr>
+        <w:t xml:space="preserve">. </w:t>
+      </w:r>
+      <w:r>
+        <w:rPr>
+          <w:rFonts w:ascii="Times New Roman" w:hAnsi="Times New Roman" w:cs="Times New Roman"/>
+          <w:color w:val="000000" w:themeColor="text1"/>
+          <w:sz w:val="24"/>
+          <w:szCs w:val="24"/>
+        </w:rPr>
+        <w:t>Przemieszczanie się</w:t>
+      </w:r>
+      <w:r>
+        <w:rPr>
+          <w:rFonts w:ascii="Times New Roman" w:hAnsi="Times New Roman" w:cs="Times New Roman"/>
+          <w:color w:val="000000" w:themeColor="text1"/>
+          <w:sz w:val="24"/>
+          <w:szCs w:val="24"/>
+        </w:rPr>
+        <w:t xml:space="preserve"> między danymi</w:t>
+      </w:r>
+      <w:r>
+        <w:rPr>
+          <w:rFonts w:ascii="Times New Roman" w:hAnsi="Times New Roman" w:cs="Times New Roman"/>
+          <w:color w:val="000000" w:themeColor="text1"/>
+          <w:sz w:val="24"/>
+          <w:szCs w:val="24"/>
+        </w:rPr>
+        <w:t xml:space="preserve"> lokacjami jest również zrobione</w:t>
+      </w:r>
+      <w:r>
+        <w:rPr>
+          <w:rFonts w:ascii="Times New Roman" w:hAnsi="Times New Roman" w:cs="Times New Roman"/>
+          <w:color w:val="000000" w:themeColor="text1"/>
+          <w:sz w:val="24"/>
+          <w:szCs w:val="24"/>
+        </w:rPr>
+        <w:t xml:space="preserve"> za pomocą </w:t>
+      </w:r>
+      <w:proofErr w:type="spellStart"/>
+      <w:r>
+        <w:rPr>
+          <w:rFonts w:ascii="Times New Roman" w:hAnsi="Times New Roman" w:cs="Times New Roman"/>
+          <w:color w:val="000000" w:themeColor="text1"/>
+          <w:sz w:val="24"/>
+          <w:szCs w:val="24"/>
+        </w:rPr>
+        <w:t>JavaScriptu</w:t>
+      </w:r>
+      <w:proofErr w:type="spellEnd"/>
+      <w:r>
+        <w:rPr>
+          <w:rFonts w:ascii="Times New Roman" w:hAnsi="Times New Roman" w:cs="Times New Roman"/>
+          <w:color w:val="000000" w:themeColor="text1"/>
+          <w:sz w:val="24"/>
+          <w:szCs w:val="24"/>
+        </w:rPr>
+        <w:t>.</w:t>
+      </w:r>
+      <w:r>
+        <w:rPr>
+          <w:rFonts w:ascii="Times New Roman" w:hAnsi="Times New Roman" w:cs="Times New Roman"/>
+          <w:color w:val="000000" w:themeColor="text1"/>
+          <w:sz w:val="24"/>
+          <w:szCs w:val="24"/>
+        </w:rPr>
+        <w:t xml:space="preserve"> Oprócz sprawozdania stworzyliśmy także dokumentację projektu, która znajduje się w folderze „dokumentacja”, w której znajduje się opis zależności oraz </w:t>
+      </w:r>
+      <w:r>
+        <w:rPr>
+          <w:rFonts w:ascii="Times New Roman" w:hAnsi="Times New Roman" w:cs="Times New Roman"/>
+          <w:color w:val="000000" w:themeColor="text1"/>
+          <w:sz w:val="24"/>
+          <w:szCs w:val="24"/>
+        </w:rPr>
+        <w:t>wykorzystanych</w:t>
+      </w:r>
+      <w:r>
+        <w:rPr>
+          <w:rFonts w:ascii="Times New Roman" w:hAnsi="Times New Roman" w:cs="Times New Roman"/>
+          <w:color w:val="000000" w:themeColor="text1"/>
+          <w:sz w:val="24"/>
+          <w:szCs w:val="24"/>
+        </w:rPr>
+        <w:t xml:space="preserve"> </w:t>
+      </w:r>
+      <w:r>
+        <w:rPr>
+          <w:rFonts w:ascii="Times New Roman" w:hAnsi="Times New Roman" w:cs="Times New Roman"/>
+          <w:color w:val="000000" w:themeColor="text1"/>
+          <w:sz w:val="24"/>
+          <w:szCs w:val="24"/>
+        </w:rPr>
+        <w:t>funkcji</w:t>
+      </w:r>
+      <w:r>
+        <w:rPr>
+          <w:rFonts w:ascii="Times New Roman" w:hAnsi="Times New Roman" w:cs="Times New Roman"/>
+          <w:color w:val="000000" w:themeColor="text1"/>
+          <w:sz w:val="24"/>
+          <w:szCs w:val="24"/>
+        </w:rPr>
+        <w:t>.</w:t>
       </w:r>
       <w:bookmarkStart w:id="0" w:name="_GoBack"/>
       <w:bookmarkEnd w:id="0"/>
-      <w:r>
-        <w:rPr>
-          <w:rFonts w:ascii="Times New Roman" w:eastAsia="Times New Roman" w:hAnsi="Times New Roman" w:cs="Times New Roman"/>
-          <w:sz w:val="24"/>
-          <w:szCs w:val="24"/>
-          <w:lang w:eastAsia="pl-PL"/>
-        </w:rPr>
-        <w:t>y oraz wkleiliśmy odpowiednie grafiki.</w:t>
-      </w:r>
+    </w:p>
+    <w:p>
+      <w:pPr>
+        <w:spacing w:after="0" w:line="240" w:lineRule="auto"/>
+        <w:rPr>
+          <w:rFonts w:ascii="Times New Roman" w:hAnsi="Times New Roman" w:cs="Times New Roman"/>
+          <w:color w:val="000000" w:themeColor="text1"/>
+          <w:sz w:val="24"/>
+          <w:szCs w:val="24"/>
+        </w:rPr>
+      </w:pPr>
+    </w:p>
+    <w:p>
+      <w:pPr>
+        <w:spacing w:after="0" w:line="240" w:lineRule="auto"/>
+        <w:rPr>
+          <w:rFonts w:ascii="Times New Roman" w:hAnsi="Times New Roman" w:cs="Times New Roman"/>
+          <w:color w:val="000000" w:themeColor="text1"/>
+          <w:sz w:val="24"/>
+          <w:szCs w:val="24"/>
+        </w:rPr>
+      </w:pPr>
+    </w:p>
+    <w:p>
+      <w:pPr>
+        <w:spacing w:after="0" w:line="240" w:lineRule="auto"/>
+        <w:rPr>
+          <w:rFonts w:ascii="Times New Roman" w:hAnsi="Times New Roman" w:cs="Times New Roman"/>
+          <w:color w:val="000000" w:themeColor="text1"/>
+          <w:sz w:val="24"/>
+          <w:szCs w:val="24"/>
+        </w:rPr>
+      </w:pPr>
+    </w:p>
+    <w:p>
+      <w:pPr>
+        <w:spacing w:after="0" w:line="240" w:lineRule="auto"/>
+        <w:rPr>
+          <w:rFonts w:ascii="Times New Roman" w:hAnsi="Times New Roman" w:cs="Times New Roman"/>
+          <w:color w:val="000000" w:themeColor="text1"/>
+          <w:sz w:val="24"/>
+          <w:szCs w:val="24"/>
+        </w:rPr>
+      </w:pPr>
     </w:p>
     <w:p/>
     <w:sectPr>

</xml_diff>